<commit_message>
AD Ej2 acabado, Ej3 Cuantas Vocales
</commit_message>
<xml_diff>
--- a/DI/Actividad_1-2_Kahoot_de_Componentes.docx
+++ b/DI/Actividad_1-2_Kahoot_de_Componentes.docx
@@ -31,6 +31,7 @@
       </w:pPr>
       <w:r>
         <w:rPr>
+          <w:noProof/>
           <w:color w:val="000000" w:themeColor="text1"/>
         </w:rPr>
         <w:drawing>
@@ -81,14 +82,12 @@
           <w:color w:val="000000" w:themeColor="text1"/>
         </w:rPr>
       </w:pPr>
-      <w:proofErr w:type="spellStart"/>
       <w:r>
         <w:rPr>
           <w:color w:val="000000" w:themeColor="text1"/>
         </w:rPr>
         <w:t>Cards</w:t>
       </w:r>
-      <w:proofErr w:type="spellEnd"/>
       <w:r>
         <w:rPr>
           <w:color w:val="000000" w:themeColor="text1"/>
@@ -135,16 +134,8 @@
         <w:rPr>
           <w:color w:val="000000" w:themeColor="text1"/>
         </w:rPr>
-        <w:t xml:space="preserve">temas </w:t>
-      </w:r>
-      <w:proofErr w:type="spellStart"/>
-      <w:r>
-        <w:rPr>
-          <w:color w:val="000000" w:themeColor="text1"/>
-        </w:rPr>
-        <w:t>espcíficos</w:t>
-      </w:r>
-      <w:proofErr w:type="spellEnd"/>
+        <w:t>temas espcíficos</w:t>
+      </w:r>
       <w:r>
         <w:rPr>
           <w:color w:val="000000" w:themeColor="text1"/>
@@ -184,6 +175,7 @@
       </w:pPr>
       <w:r>
         <w:rPr>
+          <w:noProof/>
           <w:color w:val="000000" w:themeColor="text1"/>
         </w:rPr>
         <w:drawing>
@@ -234,19 +226,11 @@
           <w:color w:val="000000" w:themeColor="text1"/>
         </w:rPr>
       </w:pPr>
-      <w:proofErr w:type="spellStart"/>
-      <w:r>
-        <w:rPr>
-          <w:color w:val="000000" w:themeColor="text1"/>
-        </w:rPr>
-        <w:t>Carousel</w:t>
-      </w:r>
-      <w:proofErr w:type="spellEnd"/>
-      <w:r>
-        <w:rPr>
-          <w:color w:val="000000" w:themeColor="text1"/>
-        </w:rPr>
-        <w:t xml:space="preserve">: </w:t>
+      <w:r>
+        <w:rPr>
+          <w:color w:val="000000" w:themeColor="text1"/>
+        </w:rPr>
+        <w:t xml:space="preserve">Carousel: </w:t>
       </w:r>
       <w:r>
         <w:rPr>
@@ -282,21 +266,7 @@
         <w:rPr>
           <w:color w:val="000000" w:themeColor="text1"/>
         </w:rPr>
-        <w:t xml:space="preserve">Se usa para mostrar las colecciones de </w:t>
-      </w:r>
-      <w:proofErr w:type="spellStart"/>
-      <w:r>
-        <w:rPr>
-          <w:color w:val="000000" w:themeColor="text1"/>
-        </w:rPr>
-        <w:t>Kahoots</w:t>
-      </w:r>
-      <w:proofErr w:type="spellEnd"/>
-      <w:r>
-        <w:rPr>
-          <w:color w:val="000000" w:themeColor="text1"/>
-        </w:rPr>
-        <w:t xml:space="preserve"> más populares.</w:t>
+        <w:t>Se usa para mostrar las colecciones de Kahoots más populares.</w:t>
       </w:r>
     </w:p>
     <w:p>
@@ -310,19 +280,23 @@
           <w:color w:val="000000" w:themeColor="text1"/>
         </w:rPr>
       </w:pPr>
-      <w:proofErr w:type="spellStart"/>
-      <w:r>
-        <w:rPr>
-          <w:color w:val="000000" w:themeColor="text1"/>
-        </w:rPr>
-        <w:t>Cards</w:t>
-      </w:r>
-      <w:proofErr w:type="spellEnd"/>
-      <w:r>
-        <w:rPr>
-          <w:color w:val="000000" w:themeColor="text1"/>
-        </w:rPr>
-        <w:t xml:space="preserve">: </w:t>
+      <w:r>
+        <w:rPr>
+          <w:color w:val="000000" w:themeColor="text1"/>
+        </w:rPr>
+        <w:t xml:space="preserve">Cards: </w:t>
+      </w:r>
+      <w:r>
+        <w:rPr>
+          <w:color w:val="000000" w:themeColor="text1"/>
+        </w:rPr>
+        <w:t>E</w:t>
+      </w:r>
+      <w:r>
+        <w:rPr>
+          <w:color w:val="000000" w:themeColor="text1"/>
+        </w:rPr>
+        <w:t>s un contenedor que agrupa diferentes elementos relacionados en una sola unidad visual.</w:t>
       </w:r>
     </w:p>
     <w:p>
@@ -340,31 +314,18 @@
         <w:rPr>
           <w:color w:val="000000" w:themeColor="text1"/>
         </w:rPr>
-        <w:t xml:space="preserve">Se usa para mostrar la información en texto e imagen de la colección de </w:t>
-      </w:r>
-      <w:proofErr w:type="spellStart"/>
-      <w:r>
-        <w:rPr>
-          <w:color w:val="000000" w:themeColor="text1"/>
-        </w:rPr>
-        <w:t>Kahoots</w:t>
-      </w:r>
-      <w:proofErr w:type="spellEnd"/>
-      <w:r>
-        <w:rPr>
-          <w:color w:val="000000" w:themeColor="text1"/>
-        </w:rPr>
-        <w:t>.</w:t>
-      </w:r>
-    </w:p>
-    <w:p>
-      <w:pPr>
-        <w:rPr>
-          <w:color w:val="000000" w:themeColor="text1"/>
-        </w:rPr>
-      </w:pPr>
-      <w:r>
-        <w:rPr>
+        <w:t>Se usa para mostrar la información en texto e imagen de la colección de Kahoots.</w:t>
+      </w:r>
+    </w:p>
+    <w:p>
+      <w:pPr>
+        <w:rPr>
+          <w:color w:val="000000" w:themeColor="text1"/>
+        </w:rPr>
+      </w:pPr>
+      <w:r>
+        <w:rPr>
+          <w:noProof/>
           <w:color w:val="000000" w:themeColor="text1"/>
         </w:rPr>
         <w:drawing>
@@ -415,19 +376,11 @@
           <w:color w:val="000000" w:themeColor="text1"/>
         </w:rPr>
       </w:pPr>
-      <w:proofErr w:type="spellStart"/>
-      <w:r>
-        <w:rPr>
-          <w:color w:val="000000" w:themeColor="text1"/>
-        </w:rPr>
-        <w:t>Buttons</w:t>
-      </w:r>
-      <w:proofErr w:type="spellEnd"/>
-      <w:r>
-        <w:rPr>
-          <w:color w:val="000000" w:themeColor="text1"/>
-        </w:rPr>
-        <w:t xml:space="preserve">: </w:t>
+      <w:r>
+        <w:rPr>
+          <w:color w:val="000000" w:themeColor="text1"/>
+        </w:rPr>
+        <w:t xml:space="preserve">Buttons: </w:t>
       </w:r>
       <w:r>
         <w:rPr>
@@ -502,18 +455,45 @@
           <w:color w:val="000000" w:themeColor="text1"/>
         </w:rPr>
       </w:pPr>
-    </w:p>
-    <w:p>
-      <w:pPr>
-        <w:rPr>
-          <w:color w:val="000000" w:themeColor="text1"/>
-        </w:rPr>
-      </w:pPr>
-      <w:r>
-        <w:rPr>
-          <w:color w:val="000000" w:themeColor="text1"/>
-        </w:rPr>
-        <w:t>[foto banner]</w:t>
+      <w:r>
+        <w:rPr>
+          <w:color w:val="000000" w:themeColor="text1"/>
+        </w:rPr>
+        <w:drawing>
+          <wp:inline distT="0" distB="0" distL="0" distR="0" wp14:anchorId="5D860822" wp14:editId="78105449">
+            <wp:extent cx="2381582" cy="2105319"/>
+            <wp:effectExtent l="0" t="0" r="0" b="9525"/>
+            <wp:docPr id="1787353214" name="Imagen 1" descr="Interfaz de usuario gráfica, Aplicación&#10;&#10;El contenido generado por IA puede ser incorrecto."/>
+            <wp:cNvGraphicFramePr>
+              <a:graphicFrameLocks xmlns:a="http://schemas.openxmlformats.org/drawingml/2006/main" noChangeAspect="1"/>
+            </wp:cNvGraphicFramePr>
+            <a:graphic xmlns:a="http://schemas.openxmlformats.org/drawingml/2006/main">
+              <a:graphicData uri="http://schemas.openxmlformats.org/drawingml/2006/picture">
+                <pic:pic xmlns:pic="http://schemas.openxmlformats.org/drawingml/2006/picture">
+                  <pic:nvPicPr>
+                    <pic:cNvPr id="1787353214" name="Imagen 1" descr="Interfaz de usuario gráfica, Aplicación&#10;&#10;El contenido generado por IA puede ser incorrecto."/>
+                    <pic:cNvPicPr/>
+                  </pic:nvPicPr>
+                  <pic:blipFill>
+                    <a:blip r:embed="rId8"/>
+                    <a:stretch>
+                      <a:fillRect/>
+                    </a:stretch>
+                  </pic:blipFill>
+                  <pic:spPr>
+                    <a:xfrm>
+                      <a:off x="0" y="0"/>
+                      <a:ext cx="2381582" cy="2105319"/>
+                    </a:xfrm>
+                    <a:prstGeom prst="rect">
+                      <a:avLst/>
+                    </a:prstGeom>
+                  </pic:spPr>
+                </pic:pic>
+              </a:graphicData>
+            </a:graphic>
+          </wp:inline>
+        </w:drawing>
       </w:r>
     </w:p>
     <w:p>
@@ -531,7 +511,328 @@
         <w:rPr>
           <w:color w:val="000000" w:themeColor="text1"/>
         </w:rPr>
+        <w:t>DropDown menu:</w:t>
+      </w:r>
+      <w:r>
+        <w:rPr>
+          <w:color w:val="000000" w:themeColor="text1"/>
+        </w:rPr>
+        <w:t xml:space="preserve"> </w:t>
+      </w:r>
+      <w:r>
+        <w:rPr>
+          <w:color w:val="000000" w:themeColor="text1"/>
+        </w:rPr>
+        <w:t>Es un desplegable para que el usuario escoja.</w:t>
+      </w:r>
+    </w:p>
+    <w:p>
+      <w:pPr>
+        <w:pStyle w:val="Prrafodelista"/>
+        <w:numPr>
+          <w:ilvl w:val="1"/>
+          <w:numId w:val="1"/>
+        </w:numPr>
+        <w:rPr>
+          <w:color w:val="000000" w:themeColor="text1"/>
+        </w:rPr>
+      </w:pPr>
+      <w:r>
+        <w:rPr>
+          <w:color w:val="000000" w:themeColor="text1"/>
+        </w:rPr>
+        <w:lastRenderedPageBreak/>
+        <w:t xml:space="preserve">En este caso se usa para que el usuario escoja </w:t>
+      </w:r>
+      <w:r>
+        <w:rPr>
+          <w:color w:val="000000" w:themeColor="text1"/>
+        </w:rPr>
+        <w:t>entre las diferentes funcionalidades de cada apartado del menú.</w:t>
+      </w:r>
+    </w:p>
+    <w:p>
+      <w:pPr>
+        <w:rPr>
+          <w:color w:val="000000" w:themeColor="text1"/>
+        </w:rPr>
+      </w:pPr>
+    </w:p>
+    <w:p>
+      <w:pPr>
+        <w:rPr>
+          <w:color w:val="000000" w:themeColor="text1"/>
+        </w:rPr>
+      </w:pPr>
+      <w:r>
+        <w:drawing>
+          <wp:inline distT="0" distB="0" distL="0" distR="0" wp14:anchorId="3FD35AA6" wp14:editId="1A3099E3">
+            <wp:extent cx="5400040" cy="789305"/>
+            <wp:effectExtent l="0" t="0" r="0" b="0"/>
+            <wp:docPr id="1716746423" name="Imagen 1" descr="Interfaz de usuario gráfica, Texto, Aplicación&#10;&#10;El contenido generado por IA puede ser incorrecto."/>
+            <wp:cNvGraphicFramePr>
+              <a:graphicFrameLocks xmlns:a="http://schemas.openxmlformats.org/drawingml/2006/main" noChangeAspect="1"/>
+            </wp:cNvGraphicFramePr>
+            <a:graphic xmlns:a="http://schemas.openxmlformats.org/drawingml/2006/main">
+              <a:graphicData uri="http://schemas.openxmlformats.org/drawingml/2006/picture">
+                <pic:pic xmlns:pic="http://schemas.openxmlformats.org/drawingml/2006/picture">
+                  <pic:nvPicPr>
+                    <pic:cNvPr id="1716746423" name="Imagen 1" descr="Interfaz de usuario gráfica, Texto, Aplicación&#10;&#10;El contenido generado por IA puede ser incorrecto."/>
+                    <pic:cNvPicPr/>
+                  </pic:nvPicPr>
+                  <pic:blipFill>
+                    <a:blip r:embed="rId9"/>
+                    <a:stretch>
+                      <a:fillRect/>
+                    </a:stretch>
+                  </pic:blipFill>
+                  <pic:spPr>
+                    <a:xfrm>
+                      <a:off x="0" y="0"/>
+                      <a:ext cx="5400040" cy="789305"/>
+                    </a:xfrm>
+                    <a:prstGeom prst="rect">
+                      <a:avLst/>
+                    </a:prstGeom>
+                  </pic:spPr>
+                </pic:pic>
+              </a:graphicData>
+            </a:graphic>
+          </wp:inline>
+        </w:drawing>
+      </w:r>
+    </w:p>
+    <w:p>
+      <w:pPr>
+        <w:pStyle w:val="Prrafodelista"/>
+        <w:numPr>
+          <w:ilvl w:val="0"/>
+          <w:numId w:val="1"/>
+        </w:numPr>
+        <w:rPr>
+          <w:color w:val="000000" w:themeColor="text1"/>
+        </w:rPr>
+      </w:pPr>
+      <w:r>
+        <w:rPr>
+          <w:color w:val="000000" w:themeColor="text1"/>
+        </w:rPr>
         <w:t xml:space="preserve">Banner: </w:t>
+      </w:r>
+      <w:r>
+        <w:rPr>
+          <w:color w:val="000000" w:themeColor="text1"/>
+        </w:rPr>
+        <w:t>Muestra un mensaje destacado y las opciones a elegir</w:t>
+      </w:r>
+      <w:r>
+        <w:rPr>
+          <w:color w:val="000000" w:themeColor="text1"/>
+        </w:rPr>
+        <w:t>.</w:t>
+      </w:r>
+    </w:p>
+    <w:p>
+      <w:pPr>
+        <w:pStyle w:val="Prrafodelista"/>
+        <w:numPr>
+          <w:ilvl w:val="1"/>
+          <w:numId w:val="1"/>
+        </w:numPr>
+        <w:rPr>
+          <w:color w:val="000000" w:themeColor="text1"/>
+        </w:rPr>
+      </w:pPr>
+      <w:r>
+        <w:rPr>
+          <w:color w:val="000000" w:themeColor="text1"/>
+        </w:rPr>
+        <w:t>Muestra eventos o funcionalidades nuevas para que el usuario las use.</w:t>
+      </w:r>
+    </w:p>
+    <w:p>
+      <w:pPr>
+        <w:rPr>
+          <w:color w:val="000000" w:themeColor="text1"/>
+        </w:rPr>
+      </w:pPr>
+      <w:r>
+        <w:rPr>
+          <w:color w:val="000000" w:themeColor="text1"/>
+        </w:rPr>
+        <w:drawing>
+          <wp:inline distT="0" distB="0" distL="0" distR="0" wp14:anchorId="10D58C27" wp14:editId="07907657">
+            <wp:extent cx="3924848" cy="4201111"/>
+            <wp:effectExtent l="0" t="0" r="0" b="0"/>
+            <wp:docPr id="1094930150" name="Imagen 1" descr="Interfaz de usuario gráfica, Texto, Aplicación, Chat o mensaje de texto&#10;&#10;El contenido generado por IA puede ser incorrecto."/>
+            <wp:cNvGraphicFramePr>
+              <a:graphicFrameLocks xmlns:a="http://schemas.openxmlformats.org/drawingml/2006/main" noChangeAspect="1"/>
+            </wp:cNvGraphicFramePr>
+            <a:graphic xmlns:a="http://schemas.openxmlformats.org/drawingml/2006/main">
+              <a:graphicData uri="http://schemas.openxmlformats.org/drawingml/2006/picture">
+                <pic:pic xmlns:pic="http://schemas.openxmlformats.org/drawingml/2006/picture">
+                  <pic:nvPicPr>
+                    <pic:cNvPr id="1094930150" name="Imagen 1" descr="Interfaz de usuario gráfica, Texto, Aplicación, Chat o mensaje de texto&#10;&#10;El contenido generado por IA puede ser incorrecto."/>
+                    <pic:cNvPicPr/>
+                  </pic:nvPicPr>
+                  <pic:blipFill>
+                    <a:blip r:embed="rId10"/>
+                    <a:stretch>
+                      <a:fillRect/>
+                    </a:stretch>
+                  </pic:blipFill>
+                  <pic:spPr>
+                    <a:xfrm>
+                      <a:off x="0" y="0"/>
+                      <a:ext cx="3924848" cy="4201111"/>
+                    </a:xfrm>
+                    <a:prstGeom prst="rect">
+                      <a:avLst/>
+                    </a:prstGeom>
+                  </pic:spPr>
+                </pic:pic>
+              </a:graphicData>
+            </a:graphic>
+          </wp:inline>
+        </w:drawing>
+      </w:r>
+    </w:p>
+    <w:p>
+      <w:pPr>
+        <w:pStyle w:val="Prrafodelista"/>
+        <w:numPr>
+          <w:ilvl w:val="0"/>
+          <w:numId w:val="1"/>
+        </w:numPr>
+        <w:rPr>
+          <w:color w:val="000000" w:themeColor="text1"/>
+        </w:rPr>
+      </w:pPr>
+      <w:r>
+        <w:rPr>
+          <w:color w:val="000000" w:themeColor="text1"/>
+        </w:rPr>
+        <w:t>DropDown menú: Es un desplegable para que el usuario escoja.</w:t>
+      </w:r>
+    </w:p>
+    <w:p>
+      <w:pPr>
+        <w:pStyle w:val="Prrafodelista"/>
+        <w:numPr>
+          <w:ilvl w:val="1"/>
+          <w:numId w:val="1"/>
+        </w:numPr>
+        <w:rPr>
+          <w:color w:val="000000" w:themeColor="text1"/>
+        </w:rPr>
+      </w:pPr>
+      <w:r>
+        <w:rPr>
+          <w:color w:val="000000" w:themeColor="text1"/>
+        </w:rPr>
+        <w:t>En este caso se usa para que el usuario escoja el idioma en el que quiere la web.</w:t>
+      </w:r>
+    </w:p>
+    <w:p>
+      <w:pPr>
+        <w:rPr>
+          <w:color w:val="000000" w:themeColor="text1"/>
+        </w:rPr>
+      </w:pPr>
+      <w:r>
+        <w:rPr>
+          <w:color w:val="000000" w:themeColor="text1"/>
+        </w:rPr>
+        <w:lastRenderedPageBreak/>
+        <w:drawing>
+          <wp:inline distT="0" distB="0" distL="0" distR="0" wp14:anchorId="5B2D8478" wp14:editId="60C87E30">
+            <wp:extent cx="5400040" cy="1593850"/>
+            <wp:effectExtent l="0" t="0" r="0" b="6350"/>
+            <wp:docPr id="451883409" name="Imagen 1" descr="Interfaz de usuario gráfica, Sitio web&#10;&#10;El contenido generado por IA puede ser incorrecto."/>
+            <wp:cNvGraphicFramePr>
+              <a:graphicFrameLocks xmlns:a="http://schemas.openxmlformats.org/drawingml/2006/main" noChangeAspect="1"/>
+            </wp:cNvGraphicFramePr>
+            <a:graphic xmlns:a="http://schemas.openxmlformats.org/drawingml/2006/main">
+              <a:graphicData uri="http://schemas.openxmlformats.org/drawingml/2006/picture">
+                <pic:pic xmlns:pic="http://schemas.openxmlformats.org/drawingml/2006/picture">
+                  <pic:nvPicPr>
+                    <pic:cNvPr id="451883409" name="Imagen 1" descr="Interfaz de usuario gráfica, Sitio web&#10;&#10;El contenido generado por IA puede ser incorrecto."/>
+                    <pic:cNvPicPr/>
+                  </pic:nvPicPr>
+                  <pic:blipFill>
+                    <a:blip r:embed="rId11"/>
+                    <a:stretch>
+                      <a:fillRect/>
+                    </a:stretch>
+                  </pic:blipFill>
+                  <pic:spPr>
+                    <a:xfrm>
+                      <a:off x="0" y="0"/>
+                      <a:ext cx="5400040" cy="1593850"/>
+                    </a:xfrm>
+                    <a:prstGeom prst="rect">
+                      <a:avLst/>
+                    </a:prstGeom>
+                  </pic:spPr>
+                </pic:pic>
+              </a:graphicData>
+            </a:graphic>
+          </wp:inline>
+        </w:drawing>
+      </w:r>
+    </w:p>
+    <w:p>
+      <w:pPr>
+        <w:pStyle w:val="Prrafodelista"/>
+        <w:numPr>
+          <w:ilvl w:val="0"/>
+          <w:numId w:val="1"/>
+        </w:numPr>
+        <w:rPr>
+          <w:color w:val="000000" w:themeColor="text1"/>
+        </w:rPr>
+      </w:pPr>
+      <w:r>
+        <w:rPr>
+          <w:color w:val="000000" w:themeColor="text1"/>
+        </w:rPr>
+        <w:t xml:space="preserve">Cards: </w:t>
+      </w:r>
+      <w:r>
+        <w:rPr>
+          <w:color w:val="000000" w:themeColor="text1"/>
+        </w:rPr>
+        <w:t>E</w:t>
+      </w:r>
+      <w:r>
+        <w:rPr>
+          <w:color w:val="000000" w:themeColor="text1"/>
+        </w:rPr>
+        <w:t>s un contenedor que agrupa diferentes elementos relacionados en una sola unidad visual.</w:t>
+      </w:r>
+    </w:p>
+    <w:p>
+      <w:pPr>
+        <w:pStyle w:val="Prrafodelista"/>
+        <w:numPr>
+          <w:ilvl w:val="1"/>
+          <w:numId w:val="1"/>
+        </w:numPr>
+        <w:rPr>
+          <w:color w:val="000000" w:themeColor="text1"/>
+        </w:rPr>
+      </w:pPr>
+      <w:r>
+        <w:rPr>
+          <w:color w:val="000000" w:themeColor="text1"/>
+        </w:rPr>
+        <w:t xml:space="preserve">Se usa para mostrar la información </w:t>
+      </w:r>
+      <w:r>
+        <w:rPr>
+          <w:color w:val="000000" w:themeColor="text1"/>
+        </w:rPr>
+        <w:t>sobre servicios de pago destacados que ofrece Kahoot para empresas, profesores, estudiantes y familias.</w:t>
       </w:r>
     </w:p>
     <w:sectPr>

</xml_diff>